<commit_message>
beginner ii c-1 l-8
</commit_message>
<xml_diff>
--- a/Beginner/PartsOfSpeech.docx
+++ b/Beginner/PartsOfSpeech.docx
@@ -269,6 +269,46 @@
                 <w:szCs w:val="30"/>
               </w:rPr>
             </w:pPr>
+            <w:proofErr w:type="gramStart"/>
+            <w:r>
+              <w:rPr>
+                <w:sz w:val="30"/>
+                <w:szCs w:val="30"/>
+              </w:rPr>
+              <w:t>mir  -</w:t>
+            </w:r>
+            <w:proofErr w:type="gramEnd"/>
+            <w:r>
+              <w:rPr>
+                <w:sz w:val="30"/>
+                <w:szCs w:val="30"/>
+              </w:rPr>
+              <w:t xml:space="preserve"> me</w:t>
+            </w:r>
+          </w:p>
+          <w:p>
+            <w:pPr>
+              <w:rPr>
+                <w:sz w:val="30"/>
+                <w:szCs w:val="30"/>
+              </w:rPr>
+            </w:pPr>
+          </w:p>
+          <w:p>
+            <w:pPr>
+              <w:rPr>
+                <w:sz w:val="30"/>
+                <w:szCs w:val="30"/>
+              </w:rPr>
+            </w:pPr>
+          </w:p>
+          <w:p>
+            <w:pPr>
+              <w:rPr>
+                <w:sz w:val="30"/>
+                <w:szCs w:val="30"/>
+              </w:rPr>
+            </w:pPr>
           </w:p>
           <w:p>
             <w:pPr>
@@ -361,7 +401,6 @@
               <w:rPr>
                 <w:sz w:val="30"/>
                 <w:szCs w:val="30"/>
-                <w:lang w:val="de-DE"/>
               </w:rPr>
             </w:pPr>
           </w:p>
@@ -954,6 +993,69 @@
                 <w:lang w:val="de-DE"/>
               </w:rPr>
               <w:t>yours</w:t>
+            </w:r>
+            <w:proofErr w:type="spellEnd"/>
+          </w:p>
+          <w:p>
+            <w:pPr>
+              <w:rPr>
+                <w:sz w:val="30"/>
+                <w:szCs w:val="30"/>
+                <w:lang w:val="de-DE"/>
+              </w:rPr>
+            </w:pPr>
+          </w:p>
+          <w:p>
+            <w:pPr>
+              <w:rPr>
+                <w:b/>
+                <w:bCs/>
+                <w:i/>
+                <w:iCs/>
+                <w:sz w:val="30"/>
+                <w:szCs w:val="30"/>
+                <w:lang w:val="de-DE"/>
+              </w:rPr>
+            </w:pPr>
+            <w:r>
+              <w:rPr>
+                <w:b/>
+                <w:bCs/>
+                <w:i/>
+                <w:iCs/>
+                <w:sz w:val="30"/>
+                <w:szCs w:val="30"/>
+                <w:highlight w:val="yellow"/>
+                <w:lang w:val="de-DE"/>
+              </w:rPr>
+              <w:t>deinem</w:t>
+            </w:r>
+            <w:r>
+              <w:rPr>
+                <w:b/>
+                <w:bCs/>
+                <w:i/>
+                <w:iCs/>
+                <w:sz w:val="30"/>
+                <w:szCs w:val="30"/>
+                <w:highlight w:val="yellow"/>
+                <w:lang w:val="de-DE"/>
+              </w:rPr>
+              <w:t xml:space="preserve">   -   </w:t>
+            </w:r>
+            <w:proofErr w:type="spellStart"/>
+            <w:r>
+              <w:rPr>
+                <w:b/>
+                <w:bCs/>
+                <w:i/>
+                <w:iCs/>
+                <w:sz w:val="30"/>
+                <w:szCs w:val="30"/>
+                <w:highlight w:val="yellow"/>
+                <w:lang w:val="de-DE"/>
+              </w:rPr>
+              <w:t>Your</w:t>
             </w:r>
             <w:proofErr w:type="spellEnd"/>
           </w:p>

</xml_diff>